<commit_message>
recepcion [ derivar, asignar y delegar ]: revisadas
</commit_message>
<xml_diff>
--- a/docs/GESTOR DE TAREAS.docx
+++ b/docs/GESTOR DE TAREAS.docx
@@ -1,6 +1,6 @@
 
 <file path=word/document.xml><?xml version="1.0" encoding="utf-8"?>
-<w:document xmlns:wpc="http://schemas.microsoft.com/office/word/2010/wordprocessingCanvas" xmlns:cx="http://schemas.microsoft.com/office/drawing/2014/chartex" xmlns:cx1="http://schemas.microsoft.com/office/drawing/2015/9/8/chartex" xmlns:cx2="http://schemas.microsoft.com/office/drawing/2015/10/21/chartex" xmlns:cx3="http://schemas.microsoft.com/office/drawing/2016/5/9/chartex" xmlns:cx4="http://schemas.microsoft.com/office/drawing/2016/5/10/chartex" xmlns:cx5="http://schemas.microsoft.com/office/drawing/2016/5/11/chartex" xmlns:cx6="http://schemas.microsoft.com/office/drawing/2016/5/12/chartex" xmlns:cx7="http://schemas.microsoft.com/office/drawing/2016/5/13/chartex" xmlns:cx8="http://schemas.microsoft.com/office/drawing/2016/5/14/chartex" xmlns:mc="http://schemas.openxmlformats.org/markup-compatibility/2006" xmlns:aink="http://schemas.microsoft.com/office/drawing/2016/ink" xmlns:am3d="http://schemas.microsoft.com/office/drawing/2017/model3d" xmlns:o="urn:schemas-microsoft-com:office:office" xmlns:oel="http://schemas.microsoft.com/office/2019/extlst" xmlns:r="http://schemas.openxmlformats.org/officeDocument/2006/relationships" xmlns:m="http://schemas.openxmlformats.org/officeDocument/2006/math" xmlns:v="urn:schemas-microsoft-com:vml" xmlns:wp14="http://schemas.microsoft.com/office/word/2010/wordprocessingDrawing" xmlns:wp="http://schemas.openxmlformats.org/drawingml/2006/wordprocessingDrawing" xmlns:w10="urn:schemas-microsoft-com:office:word" xmlns:w="http://schemas.openxmlformats.org/wordprocessingml/2006/main" xmlns:w14="http://schemas.microsoft.com/office/word/2010/wordml" xmlns:w15="http://schemas.microsoft.com/office/word/2012/wordml" xmlns:w16cex="http://schemas.microsoft.com/office/word/2018/wordml/cex" xmlns:w16cid="http://schemas.microsoft.com/office/word/2016/wordml/cid" xmlns:w16="http://schemas.microsoft.com/office/word/2018/wordml" xmlns:w16du="http://schemas.microsoft.com/office/word/2023/wordml/word16du" xmlns:w16sdtdh="http://schemas.microsoft.com/office/word/2020/wordml/sdtdatahash" xmlns:w16se="http://schemas.microsoft.com/office/word/2015/wordml/symex" xmlns:wpg="http://schemas.microsoft.com/office/word/2010/wordprocessingGroup" xmlns:wpi="http://schemas.microsoft.com/office/word/2010/wordprocessingInk" xmlns:wne="http://schemas.microsoft.com/office/word/2006/wordml" xmlns:wps="http://schemas.microsoft.com/office/word/2010/wordprocessingShape" mc:Ignorable="w14 w15 w16se w16cid w16 w16cex w16sdtdh w16du wp14">
+<w:document xmlns:wpc="http://schemas.microsoft.com/office/word/2010/wordprocessingCanvas" xmlns:cx="http://schemas.microsoft.com/office/drawing/2014/chartex" xmlns:cx1="http://schemas.microsoft.com/office/drawing/2015/9/8/chartex" xmlns:cx2="http://schemas.microsoft.com/office/drawing/2015/10/21/chartex" xmlns:cx3="http://schemas.microsoft.com/office/drawing/2016/5/9/chartex" xmlns:cx4="http://schemas.microsoft.com/office/drawing/2016/5/10/chartex" xmlns:cx5="http://schemas.microsoft.com/office/drawing/2016/5/11/chartex" xmlns:cx6="http://schemas.microsoft.com/office/drawing/2016/5/12/chartex" xmlns:cx7="http://schemas.microsoft.com/office/drawing/2016/5/13/chartex" xmlns:cx8="http://schemas.microsoft.com/office/drawing/2016/5/14/chartex" xmlns:mc="http://schemas.openxmlformats.org/markup-compatibility/2006" xmlns:aink="http://schemas.microsoft.com/office/drawing/2016/ink" xmlns:am3d="http://schemas.microsoft.com/office/drawing/2017/model3d" xmlns:o="urn:schemas-microsoft-com:office:office" xmlns:oel="http://schemas.microsoft.com/office/2019/extlst" xmlns:r="http://schemas.openxmlformats.org/officeDocument/2006/relationships" xmlns:m="http://schemas.openxmlformats.org/officeDocument/2006/math" xmlns:v="urn:schemas-microsoft-com:vml" xmlns:wp14="http://schemas.microsoft.com/office/word/2010/wordprocessingDrawing" xmlns:wp="http://schemas.openxmlformats.org/drawingml/2006/wordprocessingDrawing" xmlns:w10="urn:schemas-microsoft-com:office:word" xmlns:w="http://schemas.openxmlformats.org/wordprocessingml/2006/main" xmlns:w14="http://schemas.microsoft.com/office/word/2010/wordml" xmlns:w15="http://schemas.microsoft.com/office/word/2012/wordml" xmlns:w16cex="http://schemas.microsoft.com/office/word/2018/wordml/cex" xmlns:w16cid="http://schemas.microsoft.com/office/word/2016/wordml/cid" xmlns:w16="http://schemas.microsoft.com/office/word/2018/wordml" xmlns:w16du="http://schemas.microsoft.com/office/word/2023/wordml/word16du" xmlns:w16sdtdh="http://schemas.microsoft.com/office/word/2020/wordml/sdtdatahash" xmlns:w16sdtfl="http://schemas.microsoft.com/office/word/2024/wordml/sdtformatlock" xmlns:w16se="http://schemas.microsoft.com/office/word/2015/wordml/symex" xmlns:wpg="http://schemas.microsoft.com/office/word/2010/wordprocessingGroup" xmlns:wpi="http://schemas.microsoft.com/office/word/2010/wordprocessingInk" xmlns:wne="http://schemas.microsoft.com/office/word/2006/wordml" xmlns:wps="http://schemas.microsoft.com/office/word/2010/wordprocessingShape" mc:Ignorable="w14 w15 w16se w16cid w16 w16cex w16sdtdh w16sdtfl w16du wp14">
   <w:body>
     <w:p>
       <w:pPr>
@@ -2568,13 +2568,172 @@
           <w:szCs w:val="20"/>
         </w:rPr>
       </w:pPr>
-      <w:r>
-        <w:rPr>
-          <w:rFonts w:asciiTheme="majorHAnsi" w:hAnsiTheme="majorHAnsi"/>
-          <w:sz w:val="20"/>
-          <w:szCs w:val="20"/>
-        </w:rPr>
-        <w:t>https://monday.com/blog/es/gestion-del-trabajo/los-mejores-20-software-para-la-gestion-de-tareas/#text-block-3</w:t>
+      <w:hyperlink r:id="rId6" w:history="1">
+        <w:r>
+          <w:rPr>
+            <w:rStyle w:val="Hipervnculo"/>
+            <w:rFonts w:asciiTheme="majorHAnsi" w:hAnsiTheme="majorHAnsi"/>
+            <w:sz w:val="20"/>
+            <w:szCs w:val="20"/>
+          </w:rPr>
+          <w:t>https://monday.com/blog/es/gestion-del-trabajo/los-mejores-20-software-para-la-gestion-de-tareas/#text-block-3</w:t>
+        </w:r>
+      </w:hyperlink>
+    </w:p>
+    <w:p>
+      <w:pPr>
+        <w:jc w:val="both"/>
+        <w:rPr>
+          <w:rFonts w:asciiTheme="majorHAnsi" w:hAnsiTheme="majorHAnsi"/>
+          <w:sz w:val="20"/>
+          <w:szCs w:val="20"/>
+        </w:rPr>
+      </w:pPr>
+    </w:p>
+    <w:p>
+      <w:pPr>
+        <w:jc w:val="both"/>
+        <w:rPr>
+          <w:rFonts w:asciiTheme="majorHAnsi" w:hAnsiTheme="majorHAnsi"/>
+          <w:sz w:val="20"/>
+          <w:szCs w:val="20"/>
+        </w:rPr>
+      </w:pPr>
+    </w:p>
+    <w:p>
+      <w:pPr>
+        <w:jc w:val="both"/>
+        <w:rPr>
+          <w:rFonts w:asciiTheme="majorHAnsi" w:hAnsiTheme="majorHAnsi"/>
+          <w:sz w:val="20"/>
+          <w:szCs w:val="20"/>
+        </w:rPr>
+      </w:pPr>
+    </w:p>
+    <w:p>
+      <w:pPr>
+        <w:jc w:val="both"/>
+        <w:rPr>
+          <w:rFonts w:asciiTheme="majorHAnsi" w:hAnsiTheme="majorHAnsi"/>
+          <w:sz w:val="20"/>
+          <w:szCs w:val="20"/>
+        </w:rPr>
+      </w:pPr>
+      <w:r>
+        <w:rPr>
+          <w:rFonts w:asciiTheme="majorHAnsi" w:hAnsiTheme="majorHAnsi"/>
+          <w:sz w:val="20"/>
+          <w:szCs w:val="20"/>
+        </w:rPr>
+        <w:t xml:space="preserve">            ... </w:t>
+      </w:r>
+      <w:proofErr w:type="spellStart"/>
+      <w:r>
+        <w:rPr>
+          <w:rFonts w:asciiTheme="majorHAnsi" w:hAnsiTheme="majorHAnsi"/>
+          <w:sz w:val="20"/>
+          <w:szCs w:val="20"/>
+        </w:rPr>
+        <w:t>metodo</w:t>
+      </w:r>
+      <w:proofErr w:type="spellEnd"/>
+      <w:r>
+        <w:rPr>
+          <w:rFonts w:asciiTheme="majorHAnsi" w:hAnsiTheme="majorHAnsi"/>
+          <w:sz w:val="20"/>
+          <w:szCs w:val="20"/>
+        </w:rPr>
+        <w:t xml:space="preserve"> de distribución de solicitudes:</w:t>
+      </w:r>
+    </w:p>
+    <w:p>
+      <w:pPr>
+        <w:jc w:val="both"/>
+        <w:rPr>
+          <w:rFonts w:asciiTheme="majorHAnsi" w:hAnsiTheme="majorHAnsi"/>
+          <w:sz w:val="20"/>
+          <w:szCs w:val="20"/>
+        </w:rPr>
+      </w:pPr>
+      <w:r>
+        <w:rPr>
+          <w:rFonts w:asciiTheme="majorHAnsi" w:hAnsiTheme="majorHAnsi"/>
+          <w:sz w:val="20"/>
+          <w:szCs w:val="20"/>
+        </w:rPr>
+        <w:t xml:space="preserve">                beneficiario/recepcionista-&gt; crear en base a oficina y rol=recepcionista</w:t>
+      </w:r>
+    </w:p>
+    <w:p>
+      <w:pPr>
+        <w:jc w:val="both"/>
+        <w:rPr>
+          <w:rFonts w:asciiTheme="majorHAnsi" w:hAnsiTheme="majorHAnsi"/>
+          <w:sz w:val="20"/>
+          <w:szCs w:val="20"/>
+        </w:rPr>
+      </w:pPr>
+      <w:r>
+        <w:rPr>
+          <w:rFonts w:asciiTheme="majorHAnsi" w:hAnsiTheme="majorHAnsi"/>
+          <w:sz w:val="20"/>
+          <w:szCs w:val="20"/>
+        </w:rPr>
+        <w:t xml:space="preserve">                recepcionista-&gt; derivar en base a </w:t>
+      </w:r>
+      <w:proofErr w:type="spellStart"/>
+      <w:r>
+        <w:rPr>
+          <w:rFonts w:asciiTheme="majorHAnsi" w:hAnsiTheme="majorHAnsi"/>
+          <w:sz w:val="20"/>
+          <w:szCs w:val="20"/>
+        </w:rPr>
+        <w:t>area</w:t>
+      </w:r>
+      <w:proofErr w:type="spellEnd"/>
+      <w:r>
+        <w:rPr>
+          <w:rFonts w:asciiTheme="majorHAnsi" w:hAnsiTheme="majorHAnsi"/>
+          <w:sz w:val="20"/>
+          <w:szCs w:val="20"/>
+        </w:rPr>
+        <w:t xml:space="preserve"> y rol=supervisor</w:t>
+      </w:r>
+    </w:p>
+    <w:p>
+      <w:pPr>
+        <w:jc w:val="both"/>
+        <w:rPr>
+          <w:rFonts w:asciiTheme="majorHAnsi" w:hAnsiTheme="majorHAnsi"/>
+          <w:sz w:val="20"/>
+          <w:szCs w:val="20"/>
+        </w:rPr>
+      </w:pPr>
+      <w:r>
+        <w:rPr>
+          <w:rFonts w:asciiTheme="majorHAnsi" w:hAnsiTheme="majorHAnsi"/>
+          <w:sz w:val="20"/>
+          <w:szCs w:val="20"/>
+        </w:rPr>
+        <w:t xml:space="preserve">                supervisor-&gt; asignar en base a equipo y rol=gestor</w:t>
+      </w:r>
+    </w:p>
+    <w:p>
+      <w:pPr>
+        <w:jc w:val="both"/>
+        <w:rPr>
+          <w:rFonts w:asciiTheme="majorHAnsi" w:hAnsiTheme="majorHAnsi"/>
+          <w:sz w:val="20"/>
+          <w:szCs w:val="20"/>
+        </w:rPr>
+      </w:pPr>
+      <w:r>
+        <w:rPr>
+          <w:rFonts w:asciiTheme="majorHAnsi" w:hAnsiTheme="majorHAnsi"/>
+          <w:sz w:val="20"/>
+          <w:szCs w:val="20"/>
+        </w:rPr>
+        <w:t xml:space="preserve">                gestor-&gt; delegar en base a usuario y rol=operador</w:t>
       </w:r>
     </w:p>
     <w:sectPr>
@@ -2588,7 +2747,7 @@
 </file>
 
 <file path=word/styles.xml><?xml version="1.0" encoding="utf-8"?>
-<w:styles xmlns:mc="http://schemas.openxmlformats.org/markup-compatibility/2006" xmlns:r="http://schemas.openxmlformats.org/officeDocument/2006/relationships" xmlns:w="http://schemas.openxmlformats.org/wordprocessingml/2006/main" xmlns:w14="http://schemas.microsoft.com/office/word/2010/wordml" xmlns:w15="http://schemas.microsoft.com/office/word/2012/wordml" xmlns:w16cex="http://schemas.microsoft.com/office/word/2018/wordml/cex" xmlns:w16cid="http://schemas.microsoft.com/office/word/2016/wordml/cid" xmlns:w16="http://schemas.microsoft.com/office/word/2018/wordml" xmlns:w16du="http://schemas.microsoft.com/office/word/2023/wordml/word16du" xmlns:w16sdtdh="http://schemas.microsoft.com/office/word/2020/wordml/sdtdatahash" xmlns:w16se="http://schemas.microsoft.com/office/word/2015/wordml/symex" mc:Ignorable="w14 w15 w16se w16cid w16 w16cex w16sdtdh w16du">
+<w:styles xmlns:mc="http://schemas.openxmlformats.org/markup-compatibility/2006" xmlns:r="http://schemas.openxmlformats.org/officeDocument/2006/relationships" xmlns:w="http://schemas.openxmlformats.org/wordprocessingml/2006/main" xmlns:w14="http://schemas.microsoft.com/office/word/2010/wordml" xmlns:w15="http://schemas.microsoft.com/office/word/2012/wordml" xmlns:w16cex="http://schemas.microsoft.com/office/word/2018/wordml/cex" xmlns:w16cid="http://schemas.microsoft.com/office/word/2016/wordml/cid" xmlns:w16="http://schemas.microsoft.com/office/word/2018/wordml" xmlns:w16du="http://schemas.microsoft.com/office/word/2023/wordml/word16du" xmlns:w16sdtdh="http://schemas.microsoft.com/office/word/2020/wordml/sdtdatahash" xmlns:w16sdtfl="http://schemas.microsoft.com/office/word/2024/wordml/sdtformatlock" xmlns:w16se="http://schemas.microsoft.com/office/word/2015/wordml/symex" mc:Ignorable="w14 w15 w16se w16cid w16 w16cex w16sdtdh w16sdtfl w16du">
   <w:docDefaults>
     <w:rPrDefault>
       <w:rPr>

</xml_diff>

<commit_message>
Se incoporporaron los estados en dos niveles: general(atenciones), gestion individual(recepciones) y operativo individual(actividades)
</commit_message>
<xml_diff>
--- a/docs/GESTOR DE TAREAS.docx
+++ b/docs/GESTOR DE TAREAS.docx
@@ -1391,18 +1391,17 @@
         <w:jc w:val="both"/>
         <w:rPr>
           <w:rFonts w:asciiTheme="majorHAnsi" w:hAnsiTheme="majorHAnsi"/>
-          <w:color w:val="215E99" w:themeColor="text2" w:themeTint="BF"/>
-          <w:sz w:val="20"/>
-          <w:szCs w:val="20"/>
-        </w:rPr>
-      </w:pPr>
-      <w:r>
-        <w:rPr>
-          <w:rFonts w:asciiTheme="majorHAnsi" w:hAnsiTheme="majorHAnsi"/>
-          <w:sz w:val="20"/>
-          <w:szCs w:val="20"/>
-        </w:rPr>
-        <w:t xml:space="preserve">Cambio de estado: </w:t>
+          <w:sz w:val="20"/>
+          <w:szCs w:val="20"/>
+        </w:rPr>
+      </w:pPr>
+      <w:r>
+        <w:rPr>
+          <w:rFonts w:asciiTheme="majorHAnsi" w:hAnsiTheme="majorHAnsi"/>
+          <w:sz w:val="20"/>
+          <w:szCs w:val="20"/>
+        </w:rPr>
+        <w:t xml:space="preserve">Estados de actividad: Indica su condición en el presente. </w:t>
       </w:r>
       <w:r>
         <w:rPr>
@@ -1413,9 +1412,13 @@
           <w:sz w:val="20"/>
           <w:szCs w:val="20"/>
         </w:rPr>
-        <w:t>Iniciada,</w:t>
-      </w:r>
-      <w:r>
+        <w:t>Activa, Nula</w:t>
+      </w:r>
+    </w:p>
+    <w:p>
+      <w:pPr>
+        <w:ind w:left="315"/>
+        <w:jc w:val="both"/>
         <w:rPr>
           <w:rFonts w:asciiTheme="majorHAnsi" w:hAnsiTheme="majorHAnsi"/>
           <w:b/>
@@ -1424,7 +1427,38 @@
           <w:sz w:val="20"/>
           <w:szCs w:val="20"/>
         </w:rPr>
-        <w:t xml:space="preserve"> </w:t>
+      </w:pPr>
+      <w:r>
+        <w:rPr>
+          <w:rFonts w:asciiTheme="majorHAnsi" w:hAnsiTheme="majorHAnsi"/>
+          <w:sz w:val="20"/>
+          <w:szCs w:val="20"/>
+        </w:rPr>
+        <w:t xml:space="preserve">Estado </w:t>
+      </w:r>
+      <w:r>
+        <w:rPr>
+          <w:rFonts w:asciiTheme="majorHAnsi" w:hAnsiTheme="majorHAnsi"/>
+          <w:sz w:val="20"/>
+          <w:szCs w:val="20"/>
+        </w:rPr>
+        <w:t>de ejecución</w:t>
+      </w:r>
+      <w:r>
+        <w:rPr>
+          <w:rFonts w:asciiTheme="majorHAnsi" w:hAnsiTheme="majorHAnsi"/>
+          <w:sz w:val="20"/>
+          <w:szCs w:val="20"/>
+        </w:rPr>
+        <w:t>:</w:t>
+      </w:r>
+      <w:r>
+        <w:rPr>
+          <w:rFonts w:asciiTheme="majorHAnsi" w:hAnsiTheme="majorHAnsi"/>
+          <w:sz w:val="20"/>
+          <w:szCs w:val="20"/>
+        </w:rPr>
+        <w:t xml:space="preserve"> Indica su condición en la línea de tiempo.</w:t>
       </w:r>
       <w:r>
         <w:rPr>
@@ -1435,7 +1469,7 @@
           <w:sz w:val="20"/>
           <w:szCs w:val="20"/>
         </w:rPr>
-        <w:t>E</w:t>
+        <w:t xml:space="preserve"> </w:t>
       </w:r>
       <w:r>
         <w:rPr>
@@ -1446,7 +1480,7 @@
           <w:sz w:val="20"/>
           <w:szCs w:val="20"/>
         </w:rPr>
-        <w:t>n progreso</w:t>
+        <w:t>Recibida</w:t>
       </w:r>
       <w:r>
         <w:rPr>
@@ -1457,7 +1491,7 @@
           <w:sz w:val="20"/>
           <w:szCs w:val="20"/>
         </w:rPr>
-        <w:t>, Rechazada</w:t>
+        <w:t xml:space="preserve">, </w:t>
       </w:r>
       <w:r>
         <w:rPr>
@@ -1468,7 +1502,7 @@
           <w:sz w:val="20"/>
           <w:szCs w:val="20"/>
         </w:rPr>
-        <w:t xml:space="preserve">, </w:t>
+        <w:t xml:space="preserve">En progreso, </w:t>
       </w:r>
       <w:r>
         <w:rPr>
@@ -1479,7 +1513,7 @@
           <w:sz w:val="20"/>
           <w:szCs w:val="20"/>
         </w:rPr>
-        <w:t xml:space="preserve">Retrasada, </w:t>
+        <w:t>Resuelta</w:t>
       </w:r>
       <w:r>
         <w:rPr>
@@ -1490,7 +1524,7 @@
           <w:sz w:val="20"/>
           <w:szCs w:val="20"/>
         </w:rPr>
-        <w:t xml:space="preserve">En riesgo, </w:t>
+        <w:t xml:space="preserve">, </w:t>
       </w:r>
       <w:r>
         <w:rPr>
@@ -1501,7 +1535,7 @@
           <w:sz w:val="20"/>
           <w:szCs w:val="20"/>
         </w:rPr>
-        <w:t>Priorizada,</w:t>
+        <w:t>Rechazada</w:t>
       </w:r>
       <w:r>
         <w:rPr>
@@ -1512,7 +1546,7 @@
           <w:sz w:val="20"/>
           <w:szCs w:val="20"/>
         </w:rPr>
-        <w:t xml:space="preserve"> </w:t>
+        <w:t xml:space="preserve">, </w:t>
       </w:r>
       <w:r>
         <w:rPr>
@@ -1523,7 +1557,7 @@
           <w:sz w:val="20"/>
           <w:szCs w:val="20"/>
         </w:rPr>
-        <w:t>F</w:t>
+        <w:t>Retrasada, Priorizada</w:t>
       </w:r>
       <w:r>
         <w:rPr>
@@ -1534,7 +1568,7 @@
           <w:sz w:val="20"/>
           <w:szCs w:val="20"/>
         </w:rPr>
-        <w:t>inalizada</w:t>
+        <w:t>.</w:t>
       </w:r>
     </w:p>
     <w:p>
@@ -1553,6 +1587,58 @@
           <w:sz w:val="20"/>
           <w:szCs w:val="20"/>
         </w:rPr>
+        <w:t xml:space="preserve">Estados de </w:t>
+      </w:r>
+      <w:r>
+        <w:rPr>
+          <w:rFonts w:asciiTheme="majorHAnsi" w:hAnsiTheme="majorHAnsi"/>
+          <w:sz w:val="20"/>
+          <w:szCs w:val="20"/>
+        </w:rPr>
+        <w:t>gestión</w:t>
+      </w:r>
+      <w:r>
+        <w:rPr>
+          <w:rFonts w:asciiTheme="majorHAnsi" w:hAnsiTheme="majorHAnsi"/>
+          <w:sz w:val="20"/>
+          <w:szCs w:val="20"/>
+        </w:rPr>
+        <w:t>:</w:t>
+      </w:r>
+      <w:r>
+        <w:rPr>
+          <w:rFonts w:asciiTheme="majorHAnsi" w:hAnsiTheme="majorHAnsi"/>
+          <w:sz w:val="20"/>
+          <w:szCs w:val="20"/>
+        </w:rPr>
+        <w:t xml:space="preserve"> Indica un impulso, demora o agilización en la línea de tiempo.</w:t>
+      </w:r>
+      <w:r>
+        <w:rPr>
+          <w:rFonts w:asciiTheme="majorHAnsi" w:hAnsiTheme="majorHAnsi"/>
+          <w:sz w:val="20"/>
+          <w:szCs w:val="20"/>
+        </w:rPr>
+        <w:t xml:space="preserve"> </w:t>
+      </w:r>
+    </w:p>
+    <w:p>
+      <w:pPr>
+        <w:ind w:left="345"/>
+        <w:jc w:val="both"/>
+        <w:rPr>
+          <w:rFonts w:asciiTheme="majorHAnsi" w:hAnsiTheme="majorHAnsi"/>
+          <w:sz w:val="20"/>
+          <w:szCs w:val="20"/>
+        </w:rPr>
+      </w:pPr>
+      <w:r>
+        <w:rPr>
+          <w:rFonts w:asciiTheme="majorHAnsi" w:hAnsiTheme="majorHAnsi"/>
+          <w:sz w:val="20"/>
+          <w:szCs w:val="20"/>
+        </w:rPr>
+        <w:lastRenderedPageBreak/>
         <w:t>Supervisión humana</w:t>
       </w:r>
       <w:r>
@@ -1655,7 +1741,6 @@
           <w:sz w:val="20"/>
           <w:szCs w:val="20"/>
         </w:rPr>
-        <w:lastRenderedPageBreak/>
         <w:t xml:space="preserve">            </w:t>
       </w:r>
       <w:r>
@@ -2347,7 +2432,31 @@
           <w:sz w:val="20"/>
           <w:szCs w:val="20"/>
         </w:rPr>
-        <w:t xml:space="preserve">TRAZABILIDAD (TRACKING): </w:t>
+        <w:t>TRAZABILIDAD (TRACKING):</w:t>
+      </w:r>
+      <w:r>
+        <w:rPr>
+          <w:rFonts w:ascii="Segoe UI Emoji" w:hAnsi="Segoe UI Emoji" w:cs="Segoe UI Emoji"/>
+          <w:sz w:val="20"/>
+          <w:szCs w:val="20"/>
+        </w:rPr>
+        <w:t xml:space="preserve"> Indica la ubicación en el espacio</w:t>
+      </w:r>
+      <w:r>
+        <w:rPr>
+          <w:rFonts w:ascii="Segoe UI Emoji" w:hAnsi="Segoe UI Emoji" w:cs="Segoe UI Emoji"/>
+          <w:sz w:val="20"/>
+          <w:szCs w:val="20"/>
+        </w:rPr>
+        <w:t>.</w:t>
+      </w:r>
+      <w:r>
+        <w:rPr>
+          <w:rFonts w:ascii="Segoe UI Emoji" w:hAnsi="Segoe UI Emoji" w:cs="Segoe UI Emoji"/>
+          <w:sz w:val="20"/>
+          <w:szCs w:val="20"/>
+        </w:rPr>
+        <w:t xml:space="preserve"> </w:t>
       </w:r>
       <w:r>
         <w:rPr>
@@ -2358,8 +2467,9 @@
           <w:sz w:val="20"/>
           <w:szCs w:val="20"/>
         </w:rPr>
-        <w:t>Autorizada, A</w:t>
-      </w:r>
+        <w:t xml:space="preserve">Recibida, Derivada al área, Asignada al equipo de trabajo, </w:t>
+      </w:r>
+      <w:proofErr w:type="gramStart"/>
       <w:r>
         <w:rPr>
           <w:rFonts w:ascii="Segoe UI Emoji" w:hAnsi="Segoe UI Emoji" w:cs="Segoe UI Emoji"/>
@@ -2369,40 +2479,19 @@
           <w:sz w:val="20"/>
           <w:szCs w:val="20"/>
         </w:rPr>
-        <w:t>signada, R</w:t>
-      </w:r>
-      <w:r>
-        <w:rPr>
-          <w:rFonts w:asciiTheme="majorHAnsi" w:hAnsiTheme="majorHAnsi"/>
+        <w:t>Delegada</w:t>
+      </w:r>
+      <w:proofErr w:type="gramEnd"/>
+      <w:r>
+        <w:rPr>
+          <w:rFonts w:ascii="Segoe UI Emoji" w:hAnsi="Segoe UI Emoji" w:cs="Segoe UI Emoji"/>
           <w:b/>
           <w:bCs/>
           <w:color w:val="215E99" w:themeColor="text2" w:themeTint="BF"/>
           <w:sz w:val="20"/>
           <w:szCs w:val="20"/>
         </w:rPr>
-        <w:t xml:space="preserve">ecibida, Procesada </w:t>
-      </w:r>
-      <w:r>
-        <w:rPr>
-          <w:rFonts w:asciiTheme="majorHAnsi" w:hAnsiTheme="majorHAnsi"/>
-          <w:b/>
-          <w:bCs/>
-          <w:color w:val="215E99" w:themeColor="text2" w:themeTint="BF"/>
-          <w:sz w:val="20"/>
-          <w:szCs w:val="20"/>
-        </w:rPr>
-        <w:t xml:space="preserve">y </w:t>
-      </w:r>
-      <w:r>
-        <w:rPr>
-          <w:rFonts w:asciiTheme="majorHAnsi" w:hAnsiTheme="majorHAnsi"/>
-          <w:b/>
-          <w:bCs/>
-          <w:color w:val="215E99" w:themeColor="text2" w:themeTint="BF"/>
-          <w:sz w:val="20"/>
-          <w:szCs w:val="20"/>
-        </w:rPr>
-        <w:t>Validada</w:t>
+        <w:t xml:space="preserve"> al operador, En proceso, Resuelta, Entregada. </w:t>
       </w:r>
     </w:p>
     <w:p>
@@ -2568,7 +2657,7 @@
           <w:szCs w:val="20"/>
         </w:rPr>
       </w:pPr>
-      <w:hyperlink r:id="rId6" w:history="1">
+      <w:hyperlink r:id="rId6" w:anchor="text-block-3" w:history="1">
         <w:r>
           <w:rPr>
             <w:rStyle w:val="Hipervnculo"/>

</xml_diff>